<commit_message>
feat: implement resilience for microservice
</commit_message>
<xml_diff>
--- a/documentation.docx
+++ b/documentation.docx
@@ -83,13 +83,8 @@
             <w:pPr>
               <w:pStyle w:val="Title"/>
             </w:pPr>
-            <w:proofErr w:type="spellStart"/>
             <w:r>
-              <w:t>Codigo</w:t>
-            </w:r>
-            <w:proofErr w:type="spellEnd"/>
-            <w:r>
-              <w:t xml:space="preserve"> Test</w:t>
+              <w:t>Codigo Test</w:t>
             </w:r>
           </w:p>
         </w:tc>
@@ -128,10 +123,16 @@
         <w:spacing w:line="336" w:lineRule="auto"/>
       </w:pPr>
       <w:r>
-        <w:t>Create Program</w:t>
+        <w:t xml:space="preserve">Able to create backend RESTful APIs using the </w:t>
       </w:r>
       <w:r>
-        <w:t xml:space="preserve"> to randomly allocate a set of amounts of money to a set number of participant.</w:t>
+        <w:t xml:space="preserve">Java, JPA and </w:t>
+      </w:r>
+      <w:r>
+        <w:t>Spring Framework</w:t>
+      </w:r>
+      <w:r>
+        <w:t>.</w:t>
       </w:r>
     </w:p>
     <w:p>
@@ -144,16 +145,7 @@
         <w:spacing w:line="336" w:lineRule="auto"/>
       </w:pPr>
       <w:r>
-        <w:t xml:space="preserve">Demonstrate </w:t>
-      </w:r>
-      <w:r>
-        <w:t xml:space="preserve">all scenarios and able to cover edge cases scenario by using </w:t>
-      </w:r>
-      <w:r>
-        <w:t>automated tes</w:t>
-      </w:r>
-      <w:r>
-        <w:t>ting.</w:t>
+        <w:t>Able to implement caching mechanisms like Redis for performance optimization.</w:t>
       </w:r>
     </w:p>
     <w:p>
@@ -166,16 +158,75 @@
         <w:spacing w:line="336" w:lineRule="auto"/>
       </w:pPr>
       <w:r>
-        <w:t xml:space="preserve">Demonstrate </w:t>
+        <w:t>Able to secure APIs using authentication mechanisms (JWT or Bearer tokens).</w:t>
+      </w:r>
+    </w:p>
+    <w:p>
+      <w:pPr>
+        <w:pStyle w:val="ListParagraph"/>
+        <w:numPr>
+          <w:ilvl w:val="0"/>
+          <w:numId w:val="17"/>
+        </w:numPr>
+        <w:spacing w:line="336" w:lineRule="auto"/>
+      </w:pPr>
+      <w:r>
+        <w:t>Able to implement token expiration and refresh processes.</w:t>
+      </w:r>
+    </w:p>
+    <w:p>
+      <w:pPr>
+        <w:pStyle w:val="ListParagraph"/>
+        <w:numPr>
+          <w:ilvl w:val="0"/>
+          <w:numId w:val="17"/>
+        </w:numPr>
+        <w:spacing w:line="336" w:lineRule="auto"/>
+      </w:pPr>
+      <w:r>
+        <w:t>Capable of handling concurrent requests efficiently.</w:t>
+      </w:r>
+    </w:p>
+    <w:p>
+      <w:pPr>
+        <w:pStyle w:val="ListParagraph"/>
+        <w:numPr>
+          <w:ilvl w:val="0"/>
+          <w:numId w:val="17"/>
+        </w:numPr>
+        <w:spacing w:line="336" w:lineRule="auto"/>
+      </w:pPr>
+      <w:r>
+        <w:t>Able to design and document a functional flow diagram for the system.</w:t>
+      </w:r>
+    </w:p>
+    <w:p>
+      <w:pPr>
+        <w:pStyle w:val="ListParagraph"/>
+        <w:numPr>
+          <w:ilvl w:val="0"/>
+          <w:numId w:val="17"/>
+        </w:numPr>
+        <w:spacing w:line="336" w:lineRule="auto"/>
+      </w:pPr>
+      <w:r>
+        <w:t>Able to design a database relational diagram and schema.</w:t>
+      </w:r>
+    </w:p>
+    <w:p>
+      <w:pPr>
+        <w:pStyle w:val="ListParagraph"/>
+        <w:numPr>
+          <w:ilvl w:val="0"/>
+          <w:numId w:val="17"/>
+        </w:numPr>
+        <w:spacing w:line="336" w:lineRule="auto"/>
+      </w:pPr>
+      <w:r>
+        <w:t>Able to demonstrate k</w:t>
       </w:r>
       <w:r>
-        <w:t>good coding practice</w:t>
-      </w:r>
-      <w:r>
-        <w:t>, and best practices</w:t>
-      </w:r>
-      <w:r>
-        <w:t xml:space="preserve"> software development</w:t>
+        <w:t>nowledge of microservices architecture and its implementation</w:t>
       </w:r>
       <w:r>
         <w:t>.</w:t>
@@ -183,11 +234,122 @@
     </w:p>
     <w:p>
       <w:pPr>
-        <w:pStyle w:val="Heading2"/>
+        <w:pStyle w:val="ListParagraph"/>
+        <w:numPr>
+          <w:ilvl w:val="0"/>
+          <w:numId w:val="17"/>
+        </w:numPr>
         <w:spacing w:line="336" w:lineRule="auto"/>
       </w:pPr>
       <w:r>
-        <w:t>Project Description</w:t>
+        <w:t xml:space="preserve">Able to demonstrate knowledge of </w:t>
+      </w:r>
+      <w:r>
+        <w:t>cloud system design diagrams.</w:t>
+      </w:r>
+    </w:p>
+    <w:p>
+      <w:pPr>
+        <w:pStyle w:val="ListParagraph"/>
+        <w:numPr>
+          <w:ilvl w:val="0"/>
+          <w:numId w:val="17"/>
+        </w:numPr>
+        <w:spacing w:line="336" w:lineRule="auto"/>
+      </w:pPr>
+      <w:r>
+        <w:t>  Capable of implementing scheduler tasks for promo code generation (if required).</w:t>
+      </w:r>
+    </w:p>
+    <w:p>
+      <w:pPr>
+        <w:pStyle w:val="ListParagraph"/>
+        <w:numPr>
+          <w:ilvl w:val="0"/>
+          <w:numId w:val="17"/>
+        </w:numPr>
+        <w:spacing w:line="336" w:lineRule="auto"/>
+      </w:pPr>
+      <w:r>
+        <w:t>  Proficient in creating and providing Postman collections and environment configurations for API testing.</w:t>
+      </w:r>
+    </w:p>
+    <w:p>
+      <w:pPr>
+        <w:pStyle w:val="ListParagraph"/>
+        <w:numPr>
+          <w:ilvl w:val="0"/>
+          <w:numId w:val="17"/>
+        </w:numPr>
+        <w:spacing w:line="336" w:lineRule="auto"/>
+      </w:pPr>
+      <w:r>
+        <w:t>  Able to create a user-friendly CMS UI for eVoucher management (optional, using Bootstrap templates).</w:t>
+      </w:r>
+    </w:p>
+    <w:p>
+      <w:pPr>
+        <w:pStyle w:val="ListParagraph"/>
+        <w:numPr>
+          <w:ilvl w:val="0"/>
+          <w:numId w:val="17"/>
+        </w:numPr>
+        <w:spacing w:line="336" w:lineRule="auto"/>
+      </w:pPr>
+      <w:r>
+        <w:t>  Proficient in frontend integration using Angular or React (optional for full-stack development).</w:t>
+      </w:r>
+    </w:p>
+    <w:p>
+      <w:pPr>
+        <w:pStyle w:val="ListParagraph"/>
+        <w:numPr>
+          <w:ilvl w:val="0"/>
+          <w:numId w:val="17"/>
+        </w:numPr>
+        <w:spacing w:line="336" w:lineRule="auto"/>
+      </w:pPr>
+      <w:r>
+        <w:t>  Able to follow best practices in code quality, modularity, scalability, and security.</w:t>
+      </w:r>
+    </w:p>
+    <w:p>
+      <w:pPr>
+        <w:pStyle w:val="ListParagraph"/>
+        <w:numPr>
+          <w:ilvl w:val="0"/>
+          <w:numId w:val="17"/>
+        </w:numPr>
+        <w:spacing w:line="336" w:lineRule="auto"/>
+      </w:pPr>
+      <w:r>
+        <w:t>  Able to deliver well-documented and structured code through GitHub.</w:t>
+      </w:r>
+    </w:p>
+    <w:p>
+      <w:pPr>
+        <w:pStyle w:val="ListParagraph"/>
+        <w:numPr>
+          <w:ilvl w:val="0"/>
+          <w:numId w:val="17"/>
+        </w:numPr>
+        <w:spacing w:line="336" w:lineRule="auto"/>
+      </w:pPr>
+      <w:r>
+        <w:t>  Capable of submitting a database schema with sample data for testing and verification.</w:t>
+      </w:r>
+    </w:p>
+    <w:p>
+      <w:pPr>
+        <w:pStyle w:val="ListParagraph"/>
+        <w:numPr>
+          <w:ilvl w:val="0"/>
+          <w:numId w:val="17"/>
+        </w:numPr>
+        <w:spacing w:line="336" w:lineRule="auto"/>
+      </w:pPr>
+      <w:r>
+        <w:t>  Able to effectively manage time and communicate any delays or challenges.</w:t>
       </w:r>
     </w:p>
     <w:p>
@@ -208,23 +370,7 @@
         <w:spacing w:line="336" w:lineRule="auto"/>
       </w:pPr>
       <w:r>
-        <w:t xml:space="preserve">.NET supports robust testing framework (for ex. </w:t>
-      </w:r>
-      <w:proofErr w:type="spellStart"/>
-      <w:r>
-        <w:t>xUnit</w:t>
-      </w:r>
-      <w:proofErr w:type="spellEnd"/>
-      <w:r>
-        <w:t xml:space="preserve">, </w:t>
-      </w:r>
-      <w:proofErr w:type="spellStart"/>
-      <w:r>
-        <w:t>Moq</w:t>
-      </w:r>
-      <w:proofErr w:type="spellEnd"/>
-      <w:r>
-        <w:t>)</w:t>
+        <w:t>.NET supports robust testing framework (for ex. xUnit, Moq)</w:t>
       </w:r>
     </w:p>
     <w:p>
@@ -261,25 +407,7 @@
           <w:bCs/>
           <w:u w:val="single"/>
         </w:rPr>
-        <w:t xml:space="preserve">Part of the current technology stack used by </w:t>
-      </w:r>
-      <w:proofErr w:type="spellStart"/>
-      <w:r>
-        <w:rPr>
-          <w:b/>
-          <w:bCs/>
-          <w:u w:val="single"/>
-        </w:rPr>
-        <w:t>Cynapse</w:t>
-      </w:r>
-      <w:proofErr w:type="spellEnd"/>
-      <w:r>
-        <w:rPr>
-          <w:b/>
-          <w:bCs/>
-          <w:u w:val="single"/>
-        </w:rPr>
-        <w:t>.</w:t>
+        <w:t>Part of the current technology stack used by Cynapse.</w:t>
       </w:r>
     </w:p>
     <w:p>
@@ -314,7 +442,6 @@
         <w:rPr>
           <w:noProof/>
         </w:rPr>
-        <w:lastRenderedPageBreak/>
         <w:drawing>
           <wp:inline distT="0" distB="0" distL="0" distR="0" wp14:anchorId="52D65AE1" wp14:editId="208A83B8">
             <wp:extent cx="2270814" cy="6155871"/>
@@ -2756,7 +2883,6 @@
   <w:style w:type="character" w:default="1" w:styleId="DefaultParagraphFont">
     <w:name w:val="Default Paragraph Font"/>
     <w:uiPriority w:val="1"/>
-    <w:semiHidden/>
     <w:unhideWhenUsed/>
   </w:style>
   <w:style w:type="table" w:default="1" w:styleId="TableNormal">

</xml_diff>